<commit_message>
Aun no veo sus cambios
Aun no veo sus cambios deben sincronizar sus cambios (Sync y luego
Commit)
https://github.com/isg-develop/test
</commit_message>
<xml_diff>
--- a/Document/Poliformismo.docx
+++ b/Document/Poliformismo.docx
@@ -25,8 +25,6 @@
       <w:r>
         <w:t xml:space="preserve">           .</w:t>
       </w:r>
-      <w:bookmarkStart w:id="0" w:name="_GoBack"/>
-      <w:bookmarkEnd w:id="0"/>
     </w:p>
     <w:p/>
     <w:p/>
@@ -35,6 +33,75 @@
     <w:p/>
     <w:p/>
     <w:p/>
+    <w:p>
+      <w:pPr>
+        <w:jc w:val="center"/>
+        <w:rPr>
+          <w:b/>
+          <w:sz w:val="44"/>
+        </w:rPr>
+      </w:pPr>
+      <w:bookmarkStart w:id="0" w:name="_GoBack"/>
+      <w:r>
+        <w:rPr>
+          <w:b/>
+          <w:sz w:val="44"/>
+        </w:rPr>
+        <w:t>Aun no veo sus cambios deben sincronizar sus cambios (</w:t>
+      </w:r>
+      <w:proofErr w:type="spellStart"/>
+      <w:r>
+        <w:rPr>
+          <w:b/>
+          <w:sz w:val="44"/>
+        </w:rPr>
+        <w:t>Sync</w:t>
+      </w:r>
+      <w:proofErr w:type="spellEnd"/>
+      <w:r>
+        <w:rPr>
+          <w:b/>
+          <w:sz w:val="44"/>
+        </w:rPr>
+        <w:t xml:space="preserve"> y luego </w:t>
+      </w:r>
+      <w:proofErr w:type="spellStart"/>
+      <w:r>
+        <w:rPr>
+          <w:b/>
+          <w:sz w:val="44"/>
+        </w:rPr>
+        <w:t>Commit</w:t>
+      </w:r>
+      <w:proofErr w:type="spellEnd"/>
+      <w:r>
+        <w:rPr>
+          <w:b/>
+          <w:sz w:val="44"/>
+        </w:rPr>
+        <w:t>)</w:t>
+      </w:r>
+    </w:p>
+    <w:p>
+      <w:pPr>
+        <w:jc w:val="center"/>
+        <w:rPr>
+          <w:b/>
+          <w:sz w:val="44"/>
+        </w:rPr>
+      </w:pPr>
+      <w:hyperlink r:id="rId4" w:history="1">
+        <w:r>
+          <w:rPr>
+            <w:rStyle w:val="Hipervnculo"/>
+            <w:b/>
+            <w:sz w:val="44"/>
+          </w:rPr>
+          <w:t>https://github.com/isg-develop/test</w:t>
+        </w:r>
+      </w:hyperlink>
+    </w:p>
+    <w:bookmarkEnd w:id="0"/>
     <w:p/>
     <w:p/>
     <w:p/>
@@ -74,7 +141,7 @@
             <wp:cNvGraphicFramePr/>
             <a:graphic xmlns:a="http://schemas.openxmlformats.org/drawingml/2006/main">
               <a:graphicData uri="http://schemas.openxmlformats.org/drawingml/2006/diagram">
-                <dgm:relIds xmlns:dgm="http://schemas.openxmlformats.org/drawingml/2006/diagram" xmlns:r="http://schemas.openxmlformats.org/officeDocument/2006/relationships" r:dm="rId4" r:lo="rId5" r:qs="rId6" r:cs="rId7"/>
+                <dgm:relIds xmlns:dgm="http://schemas.openxmlformats.org/drawingml/2006/diagram" xmlns:r="http://schemas.openxmlformats.org/officeDocument/2006/relationships" r:dm="rId5" r:lo="rId6" r:qs="rId7" r:cs="rId8"/>
               </a:graphicData>
             </a:graphic>
           </wp:inline>
@@ -87,6 +154,7 @@
           <w:noProof/>
           <w:lang w:eastAsia="es-MX"/>
         </w:rPr>
+        <w:lastRenderedPageBreak/>
         <w:drawing>
           <wp:inline distT="0" distB="0" distL="0" distR="0">
             <wp:extent cx="6305550" cy="3943350"/>
@@ -95,7 +163,7 @@
             <wp:cNvGraphicFramePr/>
             <a:graphic xmlns:a="http://schemas.openxmlformats.org/drawingml/2006/main">
               <a:graphicData uri="http://schemas.openxmlformats.org/drawingml/2006/diagram">
-                <dgm:relIds xmlns:dgm="http://schemas.openxmlformats.org/drawingml/2006/diagram" xmlns:r="http://schemas.openxmlformats.org/officeDocument/2006/relationships" r:dm="rId9" r:lo="rId10" r:qs="rId11" r:cs="rId12"/>
+                <dgm:relIds xmlns:dgm="http://schemas.openxmlformats.org/drawingml/2006/diagram" xmlns:r="http://schemas.openxmlformats.org/officeDocument/2006/relationships" r:dm="rId10" r:lo="rId11" r:qs="rId12" r:cs="rId13"/>
               </a:graphicData>
             </a:graphic>
           </wp:inline>
@@ -569,6 +637,17 @@
       <w:kern w:val="28"/>
       <w:sz w:val="56"/>
       <w:szCs w:val="56"/>
+    </w:rPr>
+  </w:style>
+  <w:style w:type="character" w:styleId="Hipervnculo">
+    <w:name w:val="Hyperlink"/>
+    <w:basedOn w:val="Fuentedeprrafopredeter"/>
+    <w:uiPriority w:val="99"/>
+    <w:unhideWhenUsed/>
+    <w:rsid w:val="00BF588C"/>
+    <w:rPr>
+      <w:color w:val="0563C1" w:themeColor="hyperlink"/>
+      <w:u w:val="single"/>
     </w:rPr>
   </w:style>
 </w:styles>
@@ -2554,49 +2633,49 @@
   </dgm:ptLst>
   <dgm:cxnLst>
     <dgm:cxn modelId="{6002923F-58AA-4771-83E6-ECCE7A6DA15B}" srcId="{6D07BDCE-F006-435B-BDBE-936BBC4ACF20}" destId="{71F8CC07-6F29-4E24-B58E-E661D4A344FC}" srcOrd="2" destOrd="0" parTransId="{570F7337-B739-4C27-8C29-E10A24E6A266}" sibTransId="{816162E5-A16D-4D9A-98BD-B0414CC20E17}"/>
-    <dgm:cxn modelId="{4DE56677-A763-4C3E-90B8-EA703FE628F0}" type="presOf" srcId="{6D07BDCE-F006-435B-BDBE-936BBC4ACF20}" destId="{74CE3172-795F-47D5-A667-1FB70FB7839F}" srcOrd="0" destOrd="0" presId="urn:microsoft.com/office/officeart/2005/8/layout/radial2"/>
-    <dgm:cxn modelId="{8CA8E708-3FF9-4271-980F-239CA6E5A6F2}" type="presOf" srcId="{3EFDA9BB-D95F-4E55-8BCE-372F15F18C76}" destId="{3687E8EF-DC7C-4E95-9FD2-4A898E2CB258}" srcOrd="0" destOrd="1" presId="urn:microsoft.com/office/officeart/2005/8/layout/radial2"/>
-    <dgm:cxn modelId="{C5D41FBE-61AD-478C-92C5-F59ACFE3E9A3}" type="presOf" srcId="{EFC4EBCB-D425-4B35-A7CD-0F8040F73466}" destId="{3687E8EF-DC7C-4E95-9FD2-4A898E2CB258}" srcOrd="0" destOrd="0" presId="urn:microsoft.com/office/officeart/2005/8/layout/radial2"/>
-    <dgm:cxn modelId="{799B8BC8-3629-491D-A6B7-DB983D3202E4}" type="presOf" srcId="{61FCC80B-59E2-4641-A300-969E4C1A6E8F}" destId="{F6CEC59F-9879-431D-942D-598D7E0928F0}" srcOrd="0" destOrd="1" presId="urn:microsoft.com/office/officeart/2005/8/layout/radial2"/>
-    <dgm:cxn modelId="{A816915D-C2D0-43CB-81A7-7B79D0AE0F5A}" type="presOf" srcId="{9D48465A-DC49-47AF-9813-4020A7864C43}" destId="{429E5EBD-5CBF-42C2-B142-B8CA7191A442}" srcOrd="0" destOrd="0" presId="urn:microsoft.com/office/officeart/2005/8/layout/radial2"/>
+    <dgm:cxn modelId="{14553188-C6E9-424B-9939-DB9D57C1DFE1}" type="presOf" srcId="{8BE650A5-1F08-4B15-8E69-7F1E513E2247}" destId="{7F87B11E-B089-4D0C-9B2D-E9E6A14F30C9}" srcOrd="0" destOrd="1" presId="urn:microsoft.com/office/officeart/2005/8/layout/radial2"/>
+    <dgm:cxn modelId="{7F9AD460-4DB7-44AD-9219-A53798B8AFF1}" type="presOf" srcId="{61FCC80B-59E2-4641-A300-969E4C1A6E8F}" destId="{F6CEC59F-9879-431D-942D-598D7E0928F0}" srcOrd="0" destOrd="1" presId="urn:microsoft.com/office/officeart/2005/8/layout/radial2"/>
     <dgm:cxn modelId="{C85D82A4-BABA-4BDB-93E6-FC76EEC02684}" srcId="{71F8CC07-6F29-4E24-B58E-E661D4A344FC}" destId="{7380944D-30D6-4B13-A2C8-22898B5488A1}" srcOrd="0" destOrd="0" parTransId="{B6D23802-44E4-488A-8A68-D78C835633EC}" sibTransId="{AD2A6576-7651-4B66-8851-7AEFD8BB6552}"/>
     <dgm:cxn modelId="{E39B0995-CC4A-4345-A8FB-43E4B487C056}" srcId="{71F8CC07-6F29-4E24-B58E-E661D4A344FC}" destId="{61FCC80B-59E2-4641-A300-969E4C1A6E8F}" srcOrd="1" destOrd="0" parTransId="{AEF6A1C1-F651-4E8E-A5CA-8C895AB3C432}" sibTransId="{CCD099A1-DBD3-4D9B-B977-3715F9427270}"/>
     <dgm:cxn modelId="{2053D7EE-F0B3-484A-B92B-F86F6D849327}" srcId="{6D07BDCE-F006-435B-BDBE-936BBC4ACF20}" destId="{EF8FCE16-B671-479E-9039-27B64389EB2E}" srcOrd="0" destOrd="0" parTransId="{9D48465A-DC49-47AF-9813-4020A7864C43}" sibTransId="{3016D7CE-4332-4AC5-81E1-A1C45EDED5EB}"/>
     <dgm:cxn modelId="{3804813A-32E7-459B-80DE-A7BB48D37CDB}" srcId="{EF8FCE16-B671-479E-9039-27B64389EB2E}" destId="{8BE650A5-1F08-4B15-8E69-7F1E513E2247}" srcOrd="1" destOrd="0" parTransId="{E99C3D96-ADDA-40E1-91A2-DB1DEF438B64}" sibTransId="{3399CDF2-4952-41E6-AA7E-A8B966418633}"/>
     <dgm:cxn modelId="{42EE4EB2-57AD-4636-845D-8C0E25EC8C95}" srcId="{AF519B2D-6592-4388-879F-D8FB3F29B5A6}" destId="{3EFDA9BB-D95F-4E55-8BCE-372F15F18C76}" srcOrd="1" destOrd="0" parTransId="{EFEF5DE9-1994-46F5-86EA-0D9FE9A46203}" sibTransId="{448A21CB-BDB2-4DCA-B601-3418D346A7ED}"/>
+    <dgm:cxn modelId="{0FAC122B-EFC3-46B3-98CA-E27502EC6354}" type="presOf" srcId="{71F8CC07-6F29-4E24-B58E-E661D4A344FC}" destId="{3BA441AF-5FDE-4F4A-AA0E-304947AEB3E1}" srcOrd="0" destOrd="0" presId="urn:microsoft.com/office/officeart/2005/8/layout/radial2"/>
+    <dgm:cxn modelId="{2B9A733C-6692-42C2-AC9E-A6CC081DDE8C}" type="presOf" srcId="{EF8FCE16-B671-479E-9039-27B64389EB2E}" destId="{1AF504AC-E4EF-40CE-9EA3-43846C74579D}" srcOrd="0" destOrd="0" presId="urn:microsoft.com/office/officeart/2005/8/layout/radial2"/>
     <dgm:cxn modelId="{6445BA8D-2EC6-4959-8A17-3670E7DAC263}" srcId="{6D07BDCE-F006-435B-BDBE-936BBC4ACF20}" destId="{AF519B2D-6592-4388-879F-D8FB3F29B5A6}" srcOrd="1" destOrd="0" parTransId="{BF6058CD-110E-4A26-8298-EB8FE2B4F608}" sibTransId="{F21F3576-30C9-4106-A0EC-CD4F3152E8BC}"/>
-    <dgm:cxn modelId="{F531E3D8-9BEF-481C-A2CA-60C13FDBCC34}" type="presOf" srcId="{BF6058CD-110E-4A26-8298-EB8FE2B4F608}" destId="{7EB9B58B-5808-408F-A36E-F1CC8D96608E}" srcOrd="0" destOrd="0" presId="urn:microsoft.com/office/officeart/2005/8/layout/radial2"/>
-    <dgm:cxn modelId="{ED900C24-D297-46F6-A437-C04AD1A70C40}" type="presOf" srcId="{570F7337-B739-4C27-8C29-E10A24E6A266}" destId="{87AA35EE-D635-42EC-902B-B06126371C8B}" srcOrd="0" destOrd="0" presId="urn:microsoft.com/office/officeart/2005/8/layout/radial2"/>
-    <dgm:cxn modelId="{CB500587-5974-4E73-85A6-2118B705984E}" type="presOf" srcId="{7380944D-30D6-4B13-A2C8-22898B5488A1}" destId="{F6CEC59F-9879-431D-942D-598D7E0928F0}" srcOrd="0" destOrd="0" presId="urn:microsoft.com/office/officeart/2005/8/layout/radial2"/>
-    <dgm:cxn modelId="{A2A4D96F-2B30-4FA4-B454-93BB57771695}" type="presOf" srcId="{EF8FCE16-B671-479E-9039-27B64389EB2E}" destId="{1AF504AC-E4EF-40CE-9EA3-43846C74579D}" srcOrd="0" destOrd="0" presId="urn:microsoft.com/office/officeart/2005/8/layout/radial2"/>
+    <dgm:cxn modelId="{38782BCA-7E45-4FC6-AA9A-0C5BD0D89F17}" type="presOf" srcId="{6D07BDCE-F006-435B-BDBE-936BBC4ACF20}" destId="{74CE3172-795F-47D5-A667-1FB70FB7839F}" srcOrd="0" destOrd="0" presId="urn:microsoft.com/office/officeart/2005/8/layout/radial2"/>
+    <dgm:cxn modelId="{F23A710F-562E-48A9-84CC-D96955A5AF07}" type="presOf" srcId="{3EFDA9BB-D95F-4E55-8BCE-372F15F18C76}" destId="{3687E8EF-DC7C-4E95-9FD2-4A898E2CB258}" srcOrd="0" destOrd="1" presId="urn:microsoft.com/office/officeart/2005/8/layout/radial2"/>
+    <dgm:cxn modelId="{9F642974-F54D-44AC-B609-A7F9970B6178}" type="presOf" srcId="{7380944D-30D6-4B13-A2C8-22898B5488A1}" destId="{F6CEC59F-9879-431D-942D-598D7E0928F0}" srcOrd="0" destOrd="0" presId="urn:microsoft.com/office/officeart/2005/8/layout/radial2"/>
+    <dgm:cxn modelId="{C2D116E0-80A8-45C4-A44C-A648A33CF905}" type="presOf" srcId="{9D48465A-DC49-47AF-9813-4020A7864C43}" destId="{429E5EBD-5CBF-42C2-B142-B8CA7191A442}" srcOrd="0" destOrd="0" presId="urn:microsoft.com/office/officeart/2005/8/layout/radial2"/>
+    <dgm:cxn modelId="{A0F72AB9-A48C-4476-B797-9C6A0F11D153}" type="presOf" srcId="{BF6058CD-110E-4A26-8298-EB8FE2B4F608}" destId="{7EB9B58B-5808-408F-A36E-F1CC8D96608E}" srcOrd="0" destOrd="0" presId="urn:microsoft.com/office/officeart/2005/8/layout/radial2"/>
+    <dgm:cxn modelId="{4D03FC67-772E-47BB-9D0F-646AA835E1D7}" type="presOf" srcId="{EFC4EBCB-D425-4B35-A7CD-0F8040F73466}" destId="{3687E8EF-DC7C-4E95-9FD2-4A898E2CB258}" srcOrd="0" destOrd="0" presId="urn:microsoft.com/office/officeart/2005/8/layout/radial2"/>
+    <dgm:cxn modelId="{F0E2C5EC-1F04-431A-9037-D84616E95362}" type="presOf" srcId="{2534F904-03AB-44EC-B138-4E4C37AA1B78}" destId="{7F87B11E-B089-4D0C-9B2D-E9E6A14F30C9}" srcOrd="0" destOrd="0" presId="urn:microsoft.com/office/officeart/2005/8/layout/radial2"/>
     <dgm:cxn modelId="{34C94450-F163-439E-8BCE-E2A8B5A71AC0}" srcId="{AF519B2D-6592-4388-879F-D8FB3F29B5A6}" destId="{EFC4EBCB-D425-4B35-A7CD-0F8040F73466}" srcOrd="0" destOrd="0" parTransId="{7E2793A7-87E2-4724-9E01-724B4584D135}" sibTransId="{D82B8B66-81C6-4C2A-B217-569A2F05C07D}"/>
-    <dgm:cxn modelId="{FE087373-EF0B-45FB-8CC7-B518CD76AF0E}" type="presOf" srcId="{2534F904-03AB-44EC-B138-4E4C37AA1B78}" destId="{7F87B11E-B089-4D0C-9B2D-E9E6A14F30C9}" srcOrd="0" destOrd="0" presId="urn:microsoft.com/office/officeart/2005/8/layout/radial2"/>
-    <dgm:cxn modelId="{DD1AB1A1-CBCE-418B-9006-21CAB290C928}" type="presOf" srcId="{AF519B2D-6592-4388-879F-D8FB3F29B5A6}" destId="{64F572C3-3DC3-4A07-9DE9-6AB4D0E861A3}" srcOrd="0" destOrd="0" presId="urn:microsoft.com/office/officeart/2005/8/layout/radial2"/>
-    <dgm:cxn modelId="{28A75728-77AD-45D0-9843-8A39EE3A93FC}" type="presOf" srcId="{71F8CC07-6F29-4E24-B58E-E661D4A344FC}" destId="{3BA441AF-5FDE-4F4A-AA0E-304947AEB3E1}" srcOrd="0" destOrd="0" presId="urn:microsoft.com/office/officeart/2005/8/layout/radial2"/>
-    <dgm:cxn modelId="{2AEB236E-0FD8-46FB-A7EE-96B89C21AC00}" type="presOf" srcId="{8BE650A5-1F08-4B15-8E69-7F1E513E2247}" destId="{7F87B11E-B089-4D0C-9B2D-E9E6A14F30C9}" srcOrd="0" destOrd="1" presId="urn:microsoft.com/office/officeart/2005/8/layout/radial2"/>
+    <dgm:cxn modelId="{8D7D563C-DDE4-467C-A6A4-DBF4744960CF}" type="presOf" srcId="{570F7337-B739-4C27-8C29-E10A24E6A266}" destId="{87AA35EE-D635-42EC-902B-B06126371C8B}" srcOrd="0" destOrd="0" presId="urn:microsoft.com/office/officeart/2005/8/layout/radial2"/>
+    <dgm:cxn modelId="{EA27755F-A6DA-4E05-8EA0-E1E32E81524D}" type="presOf" srcId="{AF519B2D-6592-4388-879F-D8FB3F29B5A6}" destId="{64F572C3-3DC3-4A07-9DE9-6AB4D0E861A3}" srcOrd="0" destOrd="0" presId="urn:microsoft.com/office/officeart/2005/8/layout/radial2"/>
     <dgm:cxn modelId="{FDA4A4E9-A73F-468E-B8EC-6EDCBC26EAFF}" srcId="{EF8FCE16-B671-479E-9039-27B64389EB2E}" destId="{2534F904-03AB-44EC-B138-4E4C37AA1B78}" srcOrd="0" destOrd="0" parTransId="{CBF7FEA9-66AC-40FD-AC12-A9718DA2D7DB}" sibTransId="{CBBFF36D-D8BD-4351-B3A7-B1D49EBF0ECD}"/>
-    <dgm:cxn modelId="{71374749-D896-4CD7-9E5C-0093E0C12EC9}" type="presParOf" srcId="{74CE3172-795F-47D5-A667-1FB70FB7839F}" destId="{4C65BB07-6896-4196-A2B7-2CF7E758CCD7}" srcOrd="0" destOrd="0" presId="urn:microsoft.com/office/officeart/2005/8/layout/radial2"/>
-    <dgm:cxn modelId="{D2BCA3D9-05E6-4EBD-976F-F9C64A16802F}" type="presParOf" srcId="{4C65BB07-6896-4196-A2B7-2CF7E758CCD7}" destId="{60B20527-6B4F-4089-891E-1825333A2A78}" srcOrd="0" destOrd="0" presId="urn:microsoft.com/office/officeart/2005/8/layout/radial2"/>
-    <dgm:cxn modelId="{FF7AAC63-86EB-4EB1-9ED8-955C9DCDC1C3}" type="presParOf" srcId="{60B20527-6B4F-4089-891E-1825333A2A78}" destId="{14DD649C-5C05-44F4-8E62-0BD8353A8FF5}" srcOrd="0" destOrd="0" presId="urn:microsoft.com/office/officeart/2005/8/layout/radial2"/>
-    <dgm:cxn modelId="{C929F9DC-79CF-4896-BD19-38E17BE8E653}" type="presParOf" srcId="{60B20527-6B4F-4089-891E-1825333A2A78}" destId="{397E2E63-7E16-47B2-9B00-A59679F37995}" srcOrd="1" destOrd="0" presId="urn:microsoft.com/office/officeart/2005/8/layout/radial2"/>
-    <dgm:cxn modelId="{3D9A6D03-AC93-4E6D-9154-13258A81C4E2}" type="presParOf" srcId="{4C65BB07-6896-4196-A2B7-2CF7E758CCD7}" destId="{429E5EBD-5CBF-42C2-B142-B8CA7191A442}" srcOrd="1" destOrd="0" presId="urn:microsoft.com/office/officeart/2005/8/layout/radial2"/>
-    <dgm:cxn modelId="{250BE10A-E772-4CC5-A32B-82ED8A4E8F00}" type="presParOf" srcId="{4C65BB07-6896-4196-A2B7-2CF7E758CCD7}" destId="{68BF4713-14E1-420A-85BC-75EEF1E44F83}" srcOrd="2" destOrd="0" presId="urn:microsoft.com/office/officeart/2005/8/layout/radial2"/>
-    <dgm:cxn modelId="{92EF5DDC-1BC4-455D-8F6D-403DCCF4CEEC}" type="presParOf" srcId="{68BF4713-14E1-420A-85BC-75EEF1E44F83}" destId="{1AF504AC-E4EF-40CE-9EA3-43846C74579D}" srcOrd="0" destOrd="0" presId="urn:microsoft.com/office/officeart/2005/8/layout/radial2"/>
-    <dgm:cxn modelId="{C9738952-2383-48E3-9163-BD0DBB486B71}" type="presParOf" srcId="{68BF4713-14E1-420A-85BC-75EEF1E44F83}" destId="{7F87B11E-B089-4D0C-9B2D-E9E6A14F30C9}" srcOrd="1" destOrd="0" presId="urn:microsoft.com/office/officeart/2005/8/layout/radial2"/>
-    <dgm:cxn modelId="{6686617C-B265-4199-A7FF-2BF2B004B88A}" type="presParOf" srcId="{4C65BB07-6896-4196-A2B7-2CF7E758CCD7}" destId="{7EB9B58B-5808-408F-A36E-F1CC8D96608E}" srcOrd="3" destOrd="0" presId="urn:microsoft.com/office/officeart/2005/8/layout/radial2"/>
-    <dgm:cxn modelId="{A45754F5-3EC5-4969-A551-B9D45570793F}" type="presParOf" srcId="{4C65BB07-6896-4196-A2B7-2CF7E758CCD7}" destId="{846EDCC6-F84A-493F-907B-2F2A6BFD8D91}" srcOrd="4" destOrd="0" presId="urn:microsoft.com/office/officeart/2005/8/layout/radial2"/>
-    <dgm:cxn modelId="{2C37826C-3D4A-4A64-BFB3-D1B40A5706FB}" type="presParOf" srcId="{846EDCC6-F84A-493F-907B-2F2A6BFD8D91}" destId="{64F572C3-3DC3-4A07-9DE9-6AB4D0E861A3}" srcOrd="0" destOrd="0" presId="urn:microsoft.com/office/officeart/2005/8/layout/radial2"/>
-    <dgm:cxn modelId="{78E80811-8E5F-4AE8-B3BC-9E45327E9E10}" type="presParOf" srcId="{846EDCC6-F84A-493F-907B-2F2A6BFD8D91}" destId="{3687E8EF-DC7C-4E95-9FD2-4A898E2CB258}" srcOrd="1" destOrd="0" presId="urn:microsoft.com/office/officeart/2005/8/layout/radial2"/>
-    <dgm:cxn modelId="{7CD94AAC-9307-44FC-A01F-97EE5CBE850E}" type="presParOf" srcId="{4C65BB07-6896-4196-A2B7-2CF7E758CCD7}" destId="{87AA35EE-D635-42EC-902B-B06126371C8B}" srcOrd="5" destOrd="0" presId="urn:microsoft.com/office/officeart/2005/8/layout/radial2"/>
-    <dgm:cxn modelId="{C895FBB4-C38E-4448-AF12-03B56EB265CC}" type="presParOf" srcId="{4C65BB07-6896-4196-A2B7-2CF7E758CCD7}" destId="{A0538CD2-09FE-4342-BBF7-81A4E11A5C9A}" srcOrd="6" destOrd="0" presId="urn:microsoft.com/office/officeart/2005/8/layout/radial2"/>
-    <dgm:cxn modelId="{B8B6CA08-9F2C-437A-834C-0DA199EF2829}" type="presParOf" srcId="{A0538CD2-09FE-4342-BBF7-81A4E11A5C9A}" destId="{3BA441AF-5FDE-4F4A-AA0E-304947AEB3E1}" srcOrd="0" destOrd="0" presId="urn:microsoft.com/office/officeart/2005/8/layout/radial2"/>
-    <dgm:cxn modelId="{FA1A358F-6B2B-48BD-9763-07C0D5FFBD8B}" type="presParOf" srcId="{A0538CD2-09FE-4342-BBF7-81A4E11A5C9A}" destId="{F6CEC59F-9879-431D-942D-598D7E0928F0}" srcOrd="1" destOrd="0" presId="urn:microsoft.com/office/officeart/2005/8/layout/radial2"/>
+    <dgm:cxn modelId="{EDDFAE0A-485F-43EB-B818-24A3ED5392FA}" type="presParOf" srcId="{74CE3172-795F-47D5-A667-1FB70FB7839F}" destId="{4C65BB07-6896-4196-A2B7-2CF7E758CCD7}" srcOrd="0" destOrd="0" presId="urn:microsoft.com/office/officeart/2005/8/layout/radial2"/>
+    <dgm:cxn modelId="{77B5D2AB-E8DB-4B60-842F-4B81F8F4F3E3}" type="presParOf" srcId="{4C65BB07-6896-4196-A2B7-2CF7E758CCD7}" destId="{60B20527-6B4F-4089-891E-1825333A2A78}" srcOrd="0" destOrd="0" presId="urn:microsoft.com/office/officeart/2005/8/layout/radial2"/>
+    <dgm:cxn modelId="{C45D245E-18B5-4DE3-BE23-FF4B8CA3991E}" type="presParOf" srcId="{60B20527-6B4F-4089-891E-1825333A2A78}" destId="{14DD649C-5C05-44F4-8E62-0BD8353A8FF5}" srcOrd="0" destOrd="0" presId="urn:microsoft.com/office/officeart/2005/8/layout/radial2"/>
+    <dgm:cxn modelId="{2FC161E6-997F-4F2A-B3EA-8327E2E16B61}" type="presParOf" srcId="{60B20527-6B4F-4089-891E-1825333A2A78}" destId="{397E2E63-7E16-47B2-9B00-A59679F37995}" srcOrd="1" destOrd="0" presId="urn:microsoft.com/office/officeart/2005/8/layout/radial2"/>
+    <dgm:cxn modelId="{337BD06F-A1A8-474D-93D4-AB141043FCEA}" type="presParOf" srcId="{4C65BB07-6896-4196-A2B7-2CF7E758CCD7}" destId="{429E5EBD-5CBF-42C2-B142-B8CA7191A442}" srcOrd="1" destOrd="0" presId="urn:microsoft.com/office/officeart/2005/8/layout/radial2"/>
+    <dgm:cxn modelId="{70D73D1B-7F4A-4608-BE52-85C5D9765EE5}" type="presParOf" srcId="{4C65BB07-6896-4196-A2B7-2CF7E758CCD7}" destId="{68BF4713-14E1-420A-85BC-75EEF1E44F83}" srcOrd="2" destOrd="0" presId="urn:microsoft.com/office/officeart/2005/8/layout/radial2"/>
+    <dgm:cxn modelId="{BD1EEE0C-E31A-4D4E-A06B-3D5CEA955836}" type="presParOf" srcId="{68BF4713-14E1-420A-85BC-75EEF1E44F83}" destId="{1AF504AC-E4EF-40CE-9EA3-43846C74579D}" srcOrd="0" destOrd="0" presId="urn:microsoft.com/office/officeart/2005/8/layout/radial2"/>
+    <dgm:cxn modelId="{3B23491E-932B-42DF-B928-A104167ABB9E}" type="presParOf" srcId="{68BF4713-14E1-420A-85BC-75EEF1E44F83}" destId="{7F87B11E-B089-4D0C-9B2D-E9E6A14F30C9}" srcOrd="1" destOrd="0" presId="urn:microsoft.com/office/officeart/2005/8/layout/radial2"/>
+    <dgm:cxn modelId="{32AC56C3-1760-4A72-A5CF-83B828B68211}" type="presParOf" srcId="{4C65BB07-6896-4196-A2B7-2CF7E758CCD7}" destId="{7EB9B58B-5808-408F-A36E-F1CC8D96608E}" srcOrd="3" destOrd="0" presId="urn:microsoft.com/office/officeart/2005/8/layout/radial2"/>
+    <dgm:cxn modelId="{E198ACBA-0991-405B-B537-773410DB1C5D}" type="presParOf" srcId="{4C65BB07-6896-4196-A2B7-2CF7E758CCD7}" destId="{846EDCC6-F84A-493F-907B-2F2A6BFD8D91}" srcOrd="4" destOrd="0" presId="urn:microsoft.com/office/officeart/2005/8/layout/radial2"/>
+    <dgm:cxn modelId="{5CA25CB6-5A06-49E9-84C0-76206B3F2A20}" type="presParOf" srcId="{846EDCC6-F84A-493F-907B-2F2A6BFD8D91}" destId="{64F572C3-3DC3-4A07-9DE9-6AB4D0E861A3}" srcOrd="0" destOrd="0" presId="urn:microsoft.com/office/officeart/2005/8/layout/radial2"/>
+    <dgm:cxn modelId="{F9F4301E-2EE6-4EAF-9244-1288B523A4D9}" type="presParOf" srcId="{846EDCC6-F84A-493F-907B-2F2A6BFD8D91}" destId="{3687E8EF-DC7C-4E95-9FD2-4A898E2CB258}" srcOrd="1" destOrd="0" presId="urn:microsoft.com/office/officeart/2005/8/layout/radial2"/>
+    <dgm:cxn modelId="{73773E2C-9A8B-48E5-BED7-E05092EB3089}" type="presParOf" srcId="{4C65BB07-6896-4196-A2B7-2CF7E758CCD7}" destId="{87AA35EE-D635-42EC-902B-B06126371C8B}" srcOrd="5" destOrd="0" presId="urn:microsoft.com/office/officeart/2005/8/layout/radial2"/>
+    <dgm:cxn modelId="{51190CC4-F392-4076-ACBF-C6499B6C7601}" type="presParOf" srcId="{4C65BB07-6896-4196-A2B7-2CF7E758CCD7}" destId="{A0538CD2-09FE-4342-BBF7-81A4E11A5C9A}" srcOrd="6" destOrd="0" presId="urn:microsoft.com/office/officeart/2005/8/layout/radial2"/>
+    <dgm:cxn modelId="{C5A0BB6C-C29C-4FAB-8380-03ECAEB73177}" type="presParOf" srcId="{A0538CD2-09FE-4342-BBF7-81A4E11A5C9A}" destId="{3BA441AF-5FDE-4F4A-AA0E-304947AEB3E1}" srcOrd="0" destOrd="0" presId="urn:microsoft.com/office/officeart/2005/8/layout/radial2"/>
+    <dgm:cxn modelId="{429DA379-AEAF-4242-B04E-C1DA776F142E}" type="presParOf" srcId="{A0538CD2-09FE-4342-BBF7-81A4E11A5C9A}" destId="{F6CEC59F-9879-431D-942D-598D7E0928F0}" srcOrd="1" destOrd="0" presId="urn:microsoft.com/office/officeart/2005/8/layout/radial2"/>
   </dgm:cxnLst>
   <dgm:bg/>
   <dgm:whole/>
   <dgm:extLst>
     <a:ext uri="http://schemas.microsoft.com/office/drawing/2008/diagram">
-      <dsp:dataModelExt xmlns:dsp="http://schemas.microsoft.com/office/drawing/2008/diagram" relId="rId8" minVer="http://schemas.openxmlformats.org/drawingml/2006/diagram"/>
+      <dsp:dataModelExt xmlns:dsp="http://schemas.microsoft.com/office/drawing/2008/diagram" relId="rId9" minVer="http://schemas.openxmlformats.org/drawingml/2006/diagram"/>
     </a:ext>
   </dgm:extLst>
 </dgm:dataModel>
@@ -2867,32 +2946,32 @@
     </dgm:pt>
   </dgm:ptLst>
   <dgm:cxnLst>
-    <dgm:cxn modelId="{E7A45C59-813D-43C9-AF24-C2BA4059FA83}" type="presOf" srcId="{D54F8B63-A255-429F-84D9-37C4805F33E2}" destId="{A1A9E634-BACE-4859-AC95-6901107536CD}" srcOrd="0" destOrd="0" presId="urn:microsoft.com/office/officeart/2008/layout/RadialCluster"/>
+    <dgm:cxn modelId="{9D199B56-C5BF-4E89-8D9E-B10FA08C0190}" type="presOf" srcId="{E13296A4-08C8-4DED-BB7D-EE0974FE7389}" destId="{C8F9DE05-A943-4726-AE56-34AC661B63B3}" srcOrd="0" destOrd="0" presId="urn:microsoft.com/office/officeart/2008/layout/RadialCluster"/>
+    <dgm:cxn modelId="{B0491AB6-53AE-470A-B31A-C072EE88CB30}" type="presOf" srcId="{D54F8B63-A255-429F-84D9-37C4805F33E2}" destId="{A1A9E634-BACE-4859-AC95-6901107536CD}" srcOrd="0" destOrd="0" presId="urn:microsoft.com/office/officeart/2008/layout/RadialCluster"/>
+    <dgm:cxn modelId="{22537F58-9671-4C99-B2C9-50D254835573}" type="presOf" srcId="{5AD9FDEC-A8FB-4BE4-957E-25F4E9A0AE41}" destId="{F11D2A16-7530-48D7-9865-52FA70300D7E}" srcOrd="0" destOrd="0" presId="urn:microsoft.com/office/officeart/2008/layout/RadialCluster"/>
+    <dgm:cxn modelId="{B09DF364-EBF7-4683-B3C9-6A5249A6EFCE}" srcId="{3EC4E53F-66CC-4BB0-B47E-51DA98ADFF48}" destId="{295D6B62-736E-4454-8535-02685847DD9F}" srcOrd="0" destOrd="0" parTransId="{2AF83F9B-6698-466C-BD56-553D25A6AEF7}" sibTransId="{B6D7A354-D4A3-4C81-BB84-DF409B33E11B}"/>
+    <dgm:cxn modelId="{E4246C13-C099-4D6E-A2C7-B477D7DE5B79}" type="presOf" srcId="{2AF83F9B-6698-466C-BD56-553D25A6AEF7}" destId="{A491E783-A0BE-4FCC-88DB-5C7053B9C60F}" srcOrd="0" destOrd="0" presId="urn:microsoft.com/office/officeart/2008/layout/RadialCluster"/>
     <dgm:cxn modelId="{AC678197-88E2-4E8A-BAAC-B6C3720852DB}" srcId="{0791FAD5-1C07-4B03-A113-519B7636764C}" destId="{3EC4E53F-66CC-4BB0-B47E-51DA98ADFF48}" srcOrd="0" destOrd="0" parTransId="{AE7E5512-B9CA-48D3-A741-FCC6769D176C}" sibTransId="{4989881C-BD97-44DC-AD94-EFACE44BACF9}"/>
-    <dgm:cxn modelId="{F708869C-34F3-4FBC-8157-D2BAC8F56E2E}" type="presOf" srcId="{295D6B62-736E-4454-8535-02685847DD9F}" destId="{399D90B2-2E9C-425F-A3AB-4BA243572356}" srcOrd="0" destOrd="0" presId="urn:microsoft.com/office/officeart/2008/layout/RadialCluster"/>
+    <dgm:cxn modelId="{84EDCEDD-73E7-46C8-B405-D2BE0B53930E}" type="presOf" srcId="{295D6B62-736E-4454-8535-02685847DD9F}" destId="{399D90B2-2E9C-425F-A3AB-4BA243572356}" srcOrd="0" destOrd="0" presId="urn:microsoft.com/office/officeart/2008/layout/RadialCluster"/>
+    <dgm:cxn modelId="{6A18FC3E-82EE-4E3F-8B5D-9C0F31EA96D5}" type="presOf" srcId="{3EC4E53F-66CC-4BB0-B47E-51DA98ADFF48}" destId="{92F76E6D-289F-4EA2-B382-42D574195CF0}" srcOrd="0" destOrd="0" presId="urn:microsoft.com/office/officeart/2008/layout/RadialCluster"/>
+    <dgm:cxn modelId="{24384E54-3D96-457D-B960-FD25F0605783}" srcId="{3EC4E53F-66CC-4BB0-B47E-51DA98ADFF48}" destId="{5AD9FDEC-A8FB-4BE4-957E-25F4E9A0AE41}" srcOrd="1" destOrd="0" parTransId="{CCF67C48-F537-4552-B822-B6BF4E6430C5}" sibTransId="{FB41ACEF-ACE6-4734-AE0E-E83552383165}"/>
+    <dgm:cxn modelId="{F4E1AF2B-4026-4974-BBA7-2E8C907E675D}" type="presOf" srcId="{CCF67C48-F537-4552-B822-B6BF4E6430C5}" destId="{BCE10D8B-1FFD-4DE4-8F31-46E4432A387A}" srcOrd="0" destOrd="0" presId="urn:microsoft.com/office/officeart/2008/layout/RadialCluster"/>
+    <dgm:cxn modelId="{5EF95207-B4F8-4A4F-B09B-37EF5AF1681F}" type="presOf" srcId="{0791FAD5-1C07-4B03-A113-519B7636764C}" destId="{523D2A36-4BD0-45FF-A2A5-C50B28287E98}" srcOrd="0" destOrd="0" presId="urn:microsoft.com/office/officeart/2008/layout/RadialCluster"/>
     <dgm:cxn modelId="{23381DB8-FC13-4D1C-BB36-248A1E9EC57E}" srcId="{3EC4E53F-66CC-4BB0-B47E-51DA98ADFF48}" destId="{E13296A4-08C8-4DED-BB7D-EE0974FE7389}" srcOrd="2" destOrd="0" parTransId="{D54F8B63-A255-429F-84D9-37C4805F33E2}" sibTransId="{924CAF15-7CBA-4003-A757-73F72FA952ED}"/>
-    <dgm:cxn modelId="{FE7CA228-50B5-4CE7-BC65-E0E9B2336BB3}" type="presOf" srcId="{CCF67C48-F537-4552-B822-B6BF4E6430C5}" destId="{BCE10D8B-1FFD-4DE4-8F31-46E4432A387A}" srcOrd="0" destOrd="0" presId="urn:microsoft.com/office/officeart/2008/layout/RadialCluster"/>
-    <dgm:cxn modelId="{A88C8EF0-8A7D-4AFF-9E8D-40E5182151D8}" type="presOf" srcId="{E13296A4-08C8-4DED-BB7D-EE0974FE7389}" destId="{C8F9DE05-A943-4726-AE56-34AC661B63B3}" srcOrd="0" destOrd="0" presId="urn:microsoft.com/office/officeart/2008/layout/RadialCluster"/>
-    <dgm:cxn modelId="{1F2C0319-E719-4C03-AD0D-5B9B23C2086B}" type="presOf" srcId="{2AF83F9B-6698-466C-BD56-553D25A6AEF7}" destId="{A491E783-A0BE-4FCC-88DB-5C7053B9C60F}" srcOrd="0" destOrd="0" presId="urn:microsoft.com/office/officeart/2008/layout/RadialCluster"/>
-    <dgm:cxn modelId="{24384E54-3D96-457D-B960-FD25F0605783}" srcId="{3EC4E53F-66CC-4BB0-B47E-51DA98ADFF48}" destId="{5AD9FDEC-A8FB-4BE4-957E-25F4E9A0AE41}" srcOrd="1" destOrd="0" parTransId="{CCF67C48-F537-4552-B822-B6BF4E6430C5}" sibTransId="{FB41ACEF-ACE6-4734-AE0E-E83552383165}"/>
-    <dgm:cxn modelId="{B09DF364-EBF7-4683-B3C9-6A5249A6EFCE}" srcId="{3EC4E53F-66CC-4BB0-B47E-51DA98ADFF48}" destId="{295D6B62-736E-4454-8535-02685847DD9F}" srcOrd="0" destOrd="0" parTransId="{2AF83F9B-6698-466C-BD56-553D25A6AEF7}" sibTransId="{B6D7A354-D4A3-4C81-BB84-DF409B33E11B}"/>
-    <dgm:cxn modelId="{8652EC5E-8925-4323-BF21-CA8F2AED17A8}" type="presOf" srcId="{3EC4E53F-66CC-4BB0-B47E-51DA98ADFF48}" destId="{92F76E6D-289F-4EA2-B382-42D574195CF0}" srcOrd="0" destOrd="0" presId="urn:microsoft.com/office/officeart/2008/layout/RadialCluster"/>
-    <dgm:cxn modelId="{406D1DAF-1271-4510-8182-3587880677A5}" type="presOf" srcId="{5AD9FDEC-A8FB-4BE4-957E-25F4E9A0AE41}" destId="{F11D2A16-7530-48D7-9865-52FA70300D7E}" srcOrd="0" destOrd="0" presId="urn:microsoft.com/office/officeart/2008/layout/RadialCluster"/>
-    <dgm:cxn modelId="{AC856E9F-C851-4C4D-9E00-5AD32DD2ED74}" type="presOf" srcId="{0791FAD5-1C07-4B03-A113-519B7636764C}" destId="{523D2A36-4BD0-45FF-A2A5-C50B28287E98}" srcOrd="0" destOrd="0" presId="urn:microsoft.com/office/officeart/2008/layout/RadialCluster"/>
-    <dgm:cxn modelId="{9EEFA0D6-5CC2-4CFB-8901-3A1D10D5E3CE}" type="presParOf" srcId="{523D2A36-4BD0-45FF-A2A5-C50B28287E98}" destId="{DF559E62-EF3A-4150-A759-C3BA74FB8880}" srcOrd="0" destOrd="0" presId="urn:microsoft.com/office/officeart/2008/layout/RadialCluster"/>
-    <dgm:cxn modelId="{DC5C87AC-6198-4E0B-8EB5-ACC699404274}" type="presParOf" srcId="{DF559E62-EF3A-4150-A759-C3BA74FB8880}" destId="{92F76E6D-289F-4EA2-B382-42D574195CF0}" srcOrd="0" destOrd="0" presId="urn:microsoft.com/office/officeart/2008/layout/RadialCluster"/>
-    <dgm:cxn modelId="{D7541D74-7064-48C6-B81C-714963AA01B7}" type="presParOf" srcId="{DF559E62-EF3A-4150-A759-C3BA74FB8880}" destId="{A491E783-A0BE-4FCC-88DB-5C7053B9C60F}" srcOrd="1" destOrd="0" presId="urn:microsoft.com/office/officeart/2008/layout/RadialCluster"/>
-    <dgm:cxn modelId="{B29201AB-3A26-4A15-BA5D-99B88055031E}" type="presParOf" srcId="{DF559E62-EF3A-4150-A759-C3BA74FB8880}" destId="{399D90B2-2E9C-425F-A3AB-4BA243572356}" srcOrd="2" destOrd="0" presId="urn:microsoft.com/office/officeart/2008/layout/RadialCluster"/>
-    <dgm:cxn modelId="{9966322B-2A52-4CA9-A998-39E3FC294A81}" type="presParOf" srcId="{DF559E62-EF3A-4150-A759-C3BA74FB8880}" destId="{BCE10D8B-1FFD-4DE4-8F31-46E4432A387A}" srcOrd="3" destOrd="0" presId="urn:microsoft.com/office/officeart/2008/layout/RadialCluster"/>
-    <dgm:cxn modelId="{4801FF11-94EA-4EEF-B8A3-D36DBF31CE7F}" type="presParOf" srcId="{DF559E62-EF3A-4150-A759-C3BA74FB8880}" destId="{F11D2A16-7530-48D7-9865-52FA70300D7E}" srcOrd="4" destOrd="0" presId="urn:microsoft.com/office/officeart/2008/layout/RadialCluster"/>
-    <dgm:cxn modelId="{D408B5DC-F7BA-4A8E-B7BB-76613DD77322}" type="presParOf" srcId="{DF559E62-EF3A-4150-A759-C3BA74FB8880}" destId="{A1A9E634-BACE-4859-AC95-6901107536CD}" srcOrd="5" destOrd="0" presId="urn:microsoft.com/office/officeart/2008/layout/RadialCluster"/>
-    <dgm:cxn modelId="{0E131996-0082-4C6A-B458-C0C9A5597657}" type="presParOf" srcId="{DF559E62-EF3A-4150-A759-C3BA74FB8880}" destId="{C8F9DE05-A943-4726-AE56-34AC661B63B3}" srcOrd="6" destOrd="0" presId="urn:microsoft.com/office/officeart/2008/layout/RadialCluster"/>
+    <dgm:cxn modelId="{81D4878C-A966-42AC-93B1-228FA2F88BD3}" type="presParOf" srcId="{523D2A36-4BD0-45FF-A2A5-C50B28287E98}" destId="{DF559E62-EF3A-4150-A759-C3BA74FB8880}" srcOrd="0" destOrd="0" presId="urn:microsoft.com/office/officeart/2008/layout/RadialCluster"/>
+    <dgm:cxn modelId="{C652911A-B6CE-49FF-81D3-B89B043E2B1A}" type="presParOf" srcId="{DF559E62-EF3A-4150-A759-C3BA74FB8880}" destId="{92F76E6D-289F-4EA2-B382-42D574195CF0}" srcOrd="0" destOrd="0" presId="urn:microsoft.com/office/officeart/2008/layout/RadialCluster"/>
+    <dgm:cxn modelId="{803DCB25-16B8-47C7-B1DA-6361E8F80121}" type="presParOf" srcId="{DF559E62-EF3A-4150-A759-C3BA74FB8880}" destId="{A491E783-A0BE-4FCC-88DB-5C7053B9C60F}" srcOrd="1" destOrd="0" presId="urn:microsoft.com/office/officeart/2008/layout/RadialCluster"/>
+    <dgm:cxn modelId="{781B54E6-4998-4123-A26E-8205D2C9562C}" type="presParOf" srcId="{DF559E62-EF3A-4150-A759-C3BA74FB8880}" destId="{399D90B2-2E9C-425F-A3AB-4BA243572356}" srcOrd="2" destOrd="0" presId="urn:microsoft.com/office/officeart/2008/layout/RadialCluster"/>
+    <dgm:cxn modelId="{398F3985-629F-4C9A-905A-F055F5201810}" type="presParOf" srcId="{DF559E62-EF3A-4150-A759-C3BA74FB8880}" destId="{BCE10D8B-1FFD-4DE4-8F31-46E4432A387A}" srcOrd="3" destOrd="0" presId="urn:microsoft.com/office/officeart/2008/layout/RadialCluster"/>
+    <dgm:cxn modelId="{28847E38-384C-4B63-90C8-DB38F94F45B2}" type="presParOf" srcId="{DF559E62-EF3A-4150-A759-C3BA74FB8880}" destId="{F11D2A16-7530-48D7-9865-52FA70300D7E}" srcOrd="4" destOrd="0" presId="urn:microsoft.com/office/officeart/2008/layout/RadialCluster"/>
+    <dgm:cxn modelId="{247A8463-2543-4F85-82B8-D4561EEAA45D}" type="presParOf" srcId="{DF559E62-EF3A-4150-A759-C3BA74FB8880}" destId="{A1A9E634-BACE-4859-AC95-6901107536CD}" srcOrd="5" destOrd="0" presId="urn:microsoft.com/office/officeart/2008/layout/RadialCluster"/>
+    <dgm:cxn modelId="{DE2B9B99-7485-433E-99DB-BE0F540978FE}" type="presParOf" srcId="{DF559E62-EF3A-4150-A759-C3BA74FB8880}" destId="{C8F9DE05-A943-4726-AE56-34AC661B63B3}" srcOrd="6" destOrd="0" presId="urn:microsoft.com/office/officeart/2008/layout/RadialCluster"/>
   </dgm:cxnLst>
   <dgm:bg/>
   <dgm:whole/>
   <dgm:extLst>
     <a:ext uri="http://schemas.microsoft.com/office/drawing/2008/diagram">
-      <dsp:dataModelExt xmlns:dsp="http://schemas.microsoft.com/office/drawing/2008/diagram" relId="rId13" minVer="http://schemas.openxmlformats.org/drawingml/2006/diagram"/>
+      <dsp:dataModelExt xmlns:dsp="http://schemas.microsoft.com/office/drawing/2008/diagram" relId="rId14" minVer="http://schemas.openxmlformats.org/drawingml/2006/diagram"/>
     </a:ext>
   </dgm:extLst>
 </dgm:dataModel>

</xml_diff>